<commit_message>
Temp1 no funciona :(
</commit_message>
<xml_diff>
--- a/Memoria.docx
+++ b/Memoria.docx
@@ -86,11 +86,9 @@
             <w:tcW w:w="4247" w:type="dxa"/>
           </w:tcPr>
           <w:p>
-            <w:proofErr w:type="spellStart"/>
             <w:r>
               <w:t>Switch_cambio_visualización</w:t>
             </w:r>
-            <w:proofErr w:type="spellEnd"/>
           </w:p>
         </w:tc>
         <w:tc>
@@ -131,13 +129,8 @@
             <w:tcW w:w="4247" w:type="dxa"/>
           </w:tcPr>
           <w:p>
-            <w:proofErr w:type="spellStart"/>
-            <w:r>
-              <w:t>Switch_horas</w:t>
-            </w:r>
-            <w:proofErr w:type="spellEnd"/>
-            <w:r>
-              <w:t>/segundos</w:t>
+            <w:r>
+              <w:t>Switch_horas/segundos</w:t>
             </w:r>
           </w:p>
         </w:tc>
@@ -202,11 +195,31 @@
             <w:tcW w:w="4247" w:type="dxa"/>
           </w:tcPr>
           <w:p>
-            <w:proofErr w:type="spellStart"/>
+            <w:r>
+              <w:t>Switch Temp1</w:t>
+            </w:r>
+          </w:p>
+        </w:tc>
+        <w:tc>
+          <w:tcPr>
+            <w:tcW w:w="4247" w:type="dxa"/>
+          </w:tcPr>
+          <w:p>
+            <w:r>
+              <w:t>P1.0</w:t>
+            </w:r>
+          </w:p>
+        </w:tc>
+      </w:tr>
+      <w:tr>
+        <w:tc>
+          <w:tcPr>
+            <w:tcW w:w="4247" w:type="dxa"/>
+          </w:tcPr>
+          <w:p>
             <w:r>
               <w:t>Pulsador_programación</w:t>
             </w:r>
-            <w:proofErr w:type="spellEnd"/>
           </w:p>
         </w:tc>
         <w:tc>
@@ -234,11 +247,9 @@
             <w:tcW w:w="4247" w:type="dxa"/>
           </w:tcPr>
           <w:p>
-            <w:proofErr w:type="spellStart"/>
             <w:r>
               <w:t>Pulsador_incrementar</w:t>
             </w:r>
-            <w:proofErr w:type="spellEnd"/>
           </w:p>
         </w:tc>
         <w:tc>
@@ -266,11 +277,9 @@
             <w:tcW w:w="4247" w:type="dxa"/>
           </w:tcPr>
           <w:p>
-            <w:proofErr w:type="spellStart"/>
             <w:r>
               <w:t>Pulsador_decrementar</w:t>
             </w:r>
-            <w:proofErr w:type="spellEnd"/>
           </w:p>
         </w:tc>
         <w:tc>
@@ -289,11 +298,9 @@
             <w:tcW w:w="4247" w:type="dxa"/>
           </w:tcPr>
           <w:p>
-            <w:proofErr w:type="spellStart"/>
             <w:r>
               <w:t>Generación_señales_de_aviso</w:t>
             </w:r>
-            <w:proofErr w:type="spellEnd"/>
           </w:p>
         </w:tc>
         <w:tc>
@@ -312,11 +319,9 @@
             <w:tcW w:w="4247" w:type="dxa"/>
           </w:tcPr>
           <w:p>
-            <w:proofErr w:type="spellStart"/>
             <w:r>
               <w:t>Led_visualiza_reloj</w:t>
             </w:r>
-            <w:proofErr w:type="spellEnd"/>
           </w:p>
         </w:tc>
         <w:tc>
@@ -755,11 +760,9 @@
             <w:tcW w:w="4247" w:type="dxa"/>
           </w:tcPr>
           <w:p>
-            <w:proofErr w:type="spellStart"/>
             <w:r>
               <w:t>Switch_texto_aviso</w:t>
             </w:r>
-            <w:proofErr w:type="spellEnd"/>
           </w:p>
         </w:tc>
         <w:tc>
@@ -780,26 +783,13 @@
     <w:p/>
     <w:p>
       <w:r>
-        <w:t xml:space="preserve">Cuando se actualiza m no cambia lo representado en el </w:t>
-      </w:r>
-      <w:proofErr w:type="spellStart"/>
-      <w:r>
-        <w:t>display</w:t>
-      </w:r>
-      <w:proofErr w:type="spellEnd"/>
-      <w:r>
-        <w:t>… hay que comprobarlo constantemente.</w:t>
+        <w:t>Cuando se actualiza m no cambia lo representado en el display… hay que comprobarlo constantemente.</w:t>
       </w:r>
     </w:p>
     <w:p/>
     <w:p>
-      <w:proofErr w:type="gramStart"/>
       <w:r>
-        <w:t>DUDAS A PREGUNTAR</w:t>
-      </w:r>
-      <w:proofErr w:type="gramEnd"/>
-      <w:r>
-        <w:t>:</w:t>
+        <w:t>DUDAS A PREGUNTAR:</w:t>
       </w:r>
     </w:p>
     <w:p>

</xml_diff>

<commit_message>
Alarma y temporizador implementados
</commit_message>
<xml_diff>
--- a/Memoria.docx
+++ b/Memoria.docx
@@ -86,9 +86,11 @@
             <w:tcW w:w="4247" w:type="dxa"/>
           </w:tcPr>
           <w:p>
+            <w:proofErr w:type="spellStart"/>
             <w:r>
               <w:t>Switch_cambio_visualización</w:t>
             </w:r>
+            <w:proofErr w:type="spellEnd"/>
           </w:p>
         </w:tc>
         <w:tc>
@@ -129,8 +131,13 @@
             <w:tcW w:w="4247" w:type="dxa"/>
           </w:tcPr>
           <w:p>
-            <w:r>
-              <w:t>Switch_horas/segundos</w:t>
+            <w:proofErr w:type="spellStart"/>
+            <w:r>
+              <w:t>Switch_horas</w:t>
+            </w:r>
+            <w:proofErr w:type="spellEnd"/>
+            <w:r>
+              <w:t>/segundos</w:t>
             </w:r>
           </w:p>
         </w:tc>
@@ -168,6 +175,31 @@
           <w:tcPr>
             <w:tcW w:w="4247" w:type="dxa"/>
           </w:tcPr>
+          <w:p>
+            <w:r>
+              <w:rPr>
+                <w:highlight w:val="yellow"/>
+              </w:rPr>
+              <w:t>P1.4</w:t>
+            </w:r>
+          </w:p>
+        </w:tc>
+      </w:tr>
+      <w:tr>
+        <w:tc>
+          <w:tcPr>
+            <w:tcW w:w="4247" w:type="dxa"/>
+          </w:tcPr>
+          <w:p>
+            <w:r>
+              <w:t>Switch_alarma2_On/Off</w:t>
+            </w:r>
+          </w:p>
+        </w:tc>
+        <w:tc>
+          <w:tcPr>
+            <w:tcW w:w="4247" w:type="dxa"/>
+          </w:tcPr>
           <w:p/>
         </w:tc>
       </w:tr>
@@ -178,8 +210,99 @@
           </w:tcPr>
           <w:p>
             <w:r>
-              <w:t>Switch_alarma2_On/Off</w:t>
-            </w:r>
+              <w:t>Switch Temp1</w:t>
+            </w:r>
+          </w:p>
+        </w:tc>
+        <w:tc>
+          <w:tcPr>
+            <w:tcW w:w="4247" w:type="dxa"/>
+          </w:tcPr>
+          <w:p>
+            <w:r>
+              <w:rPr>
+                <w:highlight w:val="yellow"/>
+              </w:rPr>
+              <w:t>P1.0</w:t>
+            </w:r>
+          </w:p>
+        </w:tc>
+      </w:tr>
+      <w:tr>
+        <w:tc>
+          <w:tcPr>
+            <w:tcW w:w="4247" w:type="dxa"/>
+          </w:tcPr>
+          <w:p>
+            <w:proofErr w:type="spellStart"/>
+            <w:r>
+              <w:t>Pulsador_programación</w:t>
+            </w:r>
+            <w:proofErr w:type="spellEnd"/>
+          </w:p>
+        </w:tc>
+        <w:tc>
+          <w:tcPr>
+            <w:tcW w:w="4247" w:type="dxa"/>
+          </w:tcPr>
+          <w:p>
+            <w:pPr>
+              <w:rPr>
+                <w:highlight w:val="yellow"/>
+              </w:rPr>
+            </w:pPr>
+            <w:r>
+              <w:rPr>
+                <w:highlight w:val="yellow"/>
+              </w:rPr>
+              <w:t>P2.11 KEY1</w:t>
+            </w:r>
+          </w:p>
+        </w:tc>
+      </w:tr>
+      <w:tr>
+        <w:tc>
+          <w:tcPr>
+            <w:tcW w:w="4247" w:type="dxa"/>
+          </w:tcPr>
+          <w:p>
+            <w:proofErr w:type="spellStart"/>
+            <w:r>
+              <w:t>Pulsador_incrementar</w:t>
+            </w:r>
+            <w:proofErr w:type="spellEnd"/>
+          </w:p>
+        </w:tc>
+        <w:tc>
+          <w:tcPr>
+            <w:tcW w:w="4247" w:type="dxa"/>
+          </w:tcPr>
+          <w:p>
+            <w:pPr>
+              <w:rPr>
+                <w:highlight w:val="yellow"/>
+              </w:rPr>
+            </w:pPr>
+            <w:r>
+              <w:rPr>
+                <w:highlight w:val="yellow"/>
+              </w:rPr>
+              <w:t>P2.12 KEY2</w:t>
+            </w:r>
+          </w:p>
+        </w:tc>
+      </w:tr>
+      <w:tr>
+        <w:tc>
+          <w:tcPr>
+            <w:tcW w:w="4247" w:type="dxa"/>
+          </w:tcPr>
+          <w:p>
+            <w:proofErr w:type="spellStart"/>
+            <w:r>
+              <w:t>Pulsador_decrementar</w:t>
+            </w:r>
+            <w:proofErr w:type="spellEnd"/>
           </w:p>
         </w:tc>
         <w:tc>
@@ -190,96 +313,19 @@
         </w:tc>
       </w:tr>
       <w:tr>
-        <w:tc>
-          <w:tcPr>
-            <w:tcW w:w="4247" w:type="dxa"/>
-          </w:tcPr>
-          <w:p>
-            <w:r>
-              <w:t>Switch Temp1</w:t>
-            </w:r>
-          </w:p>
-        </w:tc>
-        <w:tc>
-          <w:tcPr>
-            <w:tcW w:w="4247" w:type="dxa"/>
-          </w:tcPr>
-          <w:p>
-            <w:r>
-              <w:t>P1.0</w:t>
-            </w:r>
-          </w:p>
-        </w:tc>
-      </w:tr>
-      <w:tr>
-        <w:tc>
-          <w:tcPr>
-            <w:tcW w:w="4247" w:type="dxa"/>
-          </w:tcPr>
-          <w:p>
-            <w:r>
-              <w:t>Pulsador_programación</w:t>
-            </w:r>
-          </w:p>
-        </w:tc>
-        <w:tc>
-          <w:tcPr>
-            <w:tcW w:w="4247" w:type="dxa"/>
-          </w:tcPr>
-          <w:p>
-            <w:pPr>
-              <w:rPr>
-                <w:highlight w:val="yellow"/>
-              </w:rPr>
-            </w:pPr>
-            <w:r>
-              <w:rPr>
-                <w:highlight w:val="yellow"/>
-              </w:rPr>
-              <w:t>P2.11 KEY1</w:t>
-            </w:r>
-          </w:p>
-        </w:tc>
-      </w:tr>
-      <w:tr>
-        <w:tc>
-          <w:tcPr>
-            <w:tcW w:w="4247" w:type="dxa"/>
-          </w:tcPr>
-          <w:p>
-            <w:r>
-              <w:t>Pulsador_incrementar</w:t>
-            </w:r>
-          </w:p>
-        </w:tc>
-        <w:tc>
-          <w:tcPr>
-            <w:tcW w:w="4247" w:type="dxa"/>
-          </w:tcPr>
-          <w:p>
-            <w:pPr>
-              <w:rPr>
-                <w:highlight w:val="yellow"/>
-              </w:rPr>
-            </w:pPr>
-            <w:r>
-              <w:rPr>
-                <w:highlight w:val="yellow"/>
-              </w:rPr>
-              <w:t>P2.12 KEY2</w:t>
-            </w:r>
-          </w:p>
-        </w:tc>
-      </w:tr>
-      <w:tr>
-        <w:tc>
-          <w:tcPr>
-            <w:tcW w:w="4247" w:type="dxa"/>
-          </w:tcPr>
-          <w:p>
-            <w:r>
-              <w:t>Pulsador_decrementar</w:t>
-            </w:r>
+        <w:trPr>
+          <w:trHeight w:val="29"/>
+        </w:trPr>
+        <w:tc>
+          <w:tcPr>
+            <w:tcW w:w="4247" w:type="dxa"/>
+          </w:tcPr>
+          <w:p>
+            <w:proofErr w:type="spellStart"/>
+            <w:r>
+              <w:t>Generación_señales_de_aviso</w:t>
+            </w:r>
+            <w:proofErr w:type="spellEnd"/>
           </w:p>
         </w:tc>
         <w:tc>
@@ -291,16 +337,18 @@
       </w:tr>
       <w:tr>
         <w:trPr>
-          <w:trHeight w:val="29"/>
-        </w:trPr>
-        <w:tc>
-          <w:tcPr>
-            <w:tcW w:w="4247" w:type="dxa"/>
-          </w:tcPr>
-          <w:p>
-            <w:r>
-              <w:t>Generación_señales_de_aviso</w:t>
-            </w:r>
+          <w:trHeight w:val="22"/>
+        </w:trPr>
+        <w:tc>
+          <w:tcPr>
+            <w:tcW w:w="4247" w:type="dxa"/>
+          </w:tcPr>
+          <w:p>
+            <w:proofErr w:type="spellStart"/>
+            <w:r>
+              <w:t>Led_visualiza_reloj</w:t>
+            </w:r>
+            <w:proofErr w:type="spellEnd"/>
           </w:p>
         </w:tc>
         <w:tc>
@@ -320,7 +368,7 @@
           </w:tcPr>
           <w:p>
             <w:r>
-              <w:t>Led_visualiza_reloj</w:t>
+              <w:t>Led_visualiza_alarma1</w:t>
             </w:r>
           </w:p>
         </w:tc>
@@ -341,7 +389,7 @@
           </w:tcPr>
           <w:p>
             <w:r>
-              <w:t>Led_visualiza_alarma1</w:t>
+              <w:t>Led_visualiza_alarma2</w:t>
             </w:r>
           </w:p>
         </w:tc>
@@ -362,7 +410,7 @@
           </w:tcPr>
           <w:p>
             <w:r>
-              <w:t>Led_visualiza_alarma2</w:t>
+              <w:t>Led_visualiza_temporizador1</w:t>
             </w:r>
           </w:p>
         </w:tc>
@@ -383,7 +431,7 @@
           </w:tcPr>
           <w:p>
             <w:r>
-              <w:t>Led_visualiza_temporizador1</w:t>
+              <w:t>Led_visualiza_temporizador2</w:t>
             </w:r>
           </w:p>
         </w:tc>
@@ -404,15 +452,22 @@
           </w:tcPr>
           <w:p>
             <w:r>
-              <w:t>Led_visualiza_temporizador2</w:t>
-            </w:r>
-          </w:p>
-        </w:tc>
-        <w:tc>
-          <w:tcPr>
-            <w:tcW w:w="4247" w:type="dxa"/>
-          </w:tcPr>
-          <w:p/>
+              <w:t>7_segmentos_a</w:t>
+            </w:r>
+          </w:p>
+        </w:tc>
+        <w:tc>
+          <w:tcPr>
+            <w:tcW w:w="4247" w:type="dxa"/>
+          </w:tcPr>
+          <w:p>
+            <w:r>
+              <w:rPr>
+                <w:highlight w:val="yellow"/>
+              </w:rPr>
+              <w:t>P1.20</w:t>
+            </w:r>
+          </w:p>
         </w:tc>
       </w:tr>
       <w:tr>
@@ -425,20 +480,20 @@
           </w:tcPr>
           <w:p>
             <w:r>
-              <w:t>7_segmentos_a</w:t>
-            </w:r>
-          </w:p>
-        </w:tc>
-        <w:tc>
-          <w:tcPr>
-            <w:tcW w:w="4247" w:type="dxa"/>
-          </w:tcPr>
-          <w:p>
-            <w:r>
-              <w:rPr>
-                <w:highlight w:val="yellow"/>
-              </w:rPr>
-              <w:t>P1.20</w:t>
+              <w:t>7_segmentos_b</w:t>
+            </w:r>
+          </w:p>
+        </w:tc>
+        <w:tc>
+          <w:tcPr>
+            <w:tcW w:w="4247" w:type="dxa"/>
+          </w:tcPr>
+          <w:p>
+            <w:r>
+              <w:rPr>
+                <w:highlight w:val="yellow"/>
+              </w:rPr>
+              <w:t>P1.21</w:t>
             </w:r>
           </w:p>
         </w:tc>
@@ -453,20 +508,20 @@
           </w:tcPr>
           <w:p>
             <w:r>
-              <w:t>7_segmentos_b</w:t>
-            </w:r>
-          </w:p>
-        </w:tc>
-        <w:tc>
-          <w:tcPr>
-            <w:tcW w:w="4247" w:type="dxa"/>
-          </w:tcPr>
-          <w:p>
-            <w:r>
-              <w:rPr>
-                <w:highlight w:val="yellow"/>
-              </w:rPr>
-              <w:t>P1.21</w:t>
+              <w:t>7_segmentos_c</w:t>
+            </w:r>
+          </w:p>
+        </w:tc>
+        <w:tc>
+          <w:tcPr>
+            <w:tcW w:w="4247" w:type="dxa"/>
+          </w:tcPr>
+          <w:p>
+            <w:r>
+              <w:rPr>
+                <w:highlight w:val="yellow"/>
+              </w:rPr>
+              <w:t>P1.22</w:t>
             </w:r>
           </w:p>
         </w:tc>
@@ -481,20 +536,20 @@
           </w:tcPr>
           <w:p>
             <w:r>
-              <w:t>7_segmentos_c</w:t>
-            </w:r>
-          </w:p>
-        </w:tc>
-        <w:tc>
-          <w:tcPr>
-            <w:tcW w:w="4247" w:type="dxa"/>
-          </w:tcPr>
-          <w:p>
-            <w:r>
-              <w:rPr>
-                <w:highlight w:val="yellow"/>
-              </w:rPr>
-              <w:t>P1.22</w:t>
+              <w:t>7_segmentos_d</w:t>
+            </w:r>
+          </w:p>
+        </w:tc>
+        <w:tc>
+          <w:tcPr>
+            <w:tcW w:w="4247" w:type="dxa"/>
+          </w:tcPr>
+          <w:p>
+            <w:r>
+              <w:rPr>
+                <w:highlight w:val="yellow"/>
+              </w:rPr>
+              <w:t>P1.23</w:t>
             </w:r>
           </w:p>
         </w:tc>
@@ -509,20 +564,20 @@
           </w:tcPr>
           <w:p>
             <w:r>
-              <w:t>7_segmentos_d</w:t>
-            </w:r>
-          </w:p>
-        </w:tc>
-        <w:tc>
-          <w:tcPr>
-            <w:tcW w:w="4247" w:type="dxa"/>
-          </w:tcPr>
-          <w:p>
-            <w:r>
-              <w:rPr>
-                <w:highlight w:val="yellow"/>
-              </w:rPr>
-              <w:t>P1.23</w:t>
+              <w:t>7_segmentos_e</w:t>
+            </w:r>
+          </w:p>
+        </w:tc>
+        <w:tc>
+          <w:tcPr>
+            <w:tcW w:w="4247" w:type="dxa"/>
+          </w:tcPr>
+          <w:p>
+            <w:r>
+              <w:rPr>
+                <w:highlight w:val="yellow"/>
+              </w:rPr>
+              <w:t>P1.24</w:t>
             </w:r>
           </w:p>
         </w:tc>
@@ -537,34 +592,6 @@
           </w:tcPr>
           <w:p>
             <w:r>
-              <w:t>7_segmentos_e</w:t>
-            </w:r>
-          </w:p>
-        </w:tc>
-        <w:tc>
-          <w:tcPr>
-            <w:tcW w:w="4247" w:type="dxa"/>
-          </w:tcPr>
-          <w:p>
-            <w:r>
-              <w:rPr>
-                <w:highlight w:val="yellow"/>
-              </w:rPr>
-              <w:t>P1.24</w:t>
-            </w:r>
-          </w:p>
-        </w:tc>
-      </w:tr>
-      <w:tr>
-        <w:trPr>
-          <w:trHeight w:val="22"/>
-        </w:trPr>
-        <w:tc>
-          <w:tcPr>
-            <w:tcW w:w="4247" w:type="dxa"/>
-          </w:tcPr>
-          <w:p>
-            <w:r>
               <w:t>7_segmentos_f</w:t>
             </w:r>
           </w:p>
@@ -760,9 +787,11 @@
             <w:tcW w:w="4247" w:type="dxa"/>
           </w:tcPr>
           <w:p>
+            <w:proofErr w:type="spellStart"/>
             <w:r>
               <w:t>Switch_texto_aviso</w:t>
             </w:r>
+            <w:proofErr w:type="spellEnd"/>
           </w:p>
         </w:tc>
         <w:tc>
@@ -783,13 +812,26 @@
     <w:p/>
     <w:p>
       <w:r>
-        <w:t>Cuando se actualiza m no cambia lo representado en el display… hay que comprobarlo constantemente.</w:t>
+        <w:t xml:space="preserve">Cuando se actualiza m no cambia lo representado en el </w:t>
+      </w:r>
+      <w:proofErr w:type="spellStart"/>
+      <w:r>
+        <w:t>display</w:t>
+      </w:r>
+      <w:proofErr w:type="spellEnd"/>
+      <w:r>
+        <w:t>… hay que comprobarlo constantemente.</w:t>
       </w:r>
     </w:p>
     <w:p/>
     <w:p>
+      <w:proofErr w:type="gramStart"/>
       <w:r>
-        <w:t>DUDAS A PREGUNTAR:</w:t>
+        <w:t>DUDAS A PREGUNTAR</w:t>
+      </w:r>
+      <w:proofErr w:type="gramEnd"/>
+      <w:r>
+        <w:t>:</w:t>
       </w:r>
     </w:p>
     <w:p>

</xml_diff>